<commit_message>
Code modification | change logs
</commit_message>
<xml_diff>
--- a/spring-boot-basic-training-v1/spring-boot-answer-sheet.docx
+++ b/spring-boot-basic-training-v1/spring-boot-answer-sheet.docx
@@ -144,10 +144,7 @@
         <w:spacing w:line="360" w:lineRule="auto"/>
       </w:pPr>
       <w:r>
-        <w:t>What are http status codes</w:t>
-      </w:r>
-      <w:r>
-        <w:t>?</w:t>
+        <w:t>What are http status codes?</w:t>
       </w:r>
     </w:p>
     <w:p>
@@ -183,10 +180,7 @@
         <w:spacing w:line="360" w:lineRule="auto"/>
       </w:pPr>
       <w:r>
-        <w:t>200</w:t>
-      </w:r>
-      <w:r>
-        <w:t xml:space="preserve">,201 </w:t>
+        <w:t xml:space="preserve">200,201 </w:t>
       </w:r>
     </w:p>
     <w:p>
@@ -420,12 +414,7 @@
         <w:t>500</w:t>
       </w:r>
       <w:r>
-        <w:t xml:space="preserve"> indicates the internal server error. This is the generic error message to sa</w:t>
-      </w:r>
-      <w:bookmarkStart w:id="0" w:name="_GoBack"/>
-      <w:bookmarkEnd w:id="0"/>
-      <w:r>
-        <w:t>y an unexpected event happened when processing the request.</w:t>
+        <w:t xml:space="preserve"> indicates the internal server error. This is the generic error message to say an unexpected event happened when processing the request.</w:t>
       </w:r>
       <w:r>
         <w:t xml:space="preserve"> </w:t>
@@ -484,6 +473,152 @@
       <w:r>
         <w:t>before the timeout.</w:t>
       </w:r>
+    </w:p>
+    <w:p>
+      <w:pPr>
+        <w:pStyle w:val="ListParagraph"/>
+        <w:spacing w:line="360" w:lineRule="auto"/>
+        <w:ind w:left="2160"/>
+      </w:pPr>
+    </w:p>
+    <w:p>
+      <w:pPr>
+        <w:pStyle w:val="ListParagraph"/>
+        <w:numPr>
+          <w:ilvl w:val="0"/>
+          <w:numId w:val="3"/>
+        </w:numPr>
+        <w:spacing w:line="360" w:lineRule="auto"/>
+      </w:pPr>
+      <w:r>
+        <w:t>Why do we need logging in our applications?</w:t>
+      </w:r>
+    </w:p>
+    <w:p>
+      <w:pPr>
+        <w:pStyle w:val="ListParagraph"/>
+        <w:spacing w:line="360" w:lineRule="auto"/>
+      </w:pPr>
+      <w:r>
+        <w:t xml:space="preserve"> </w:t>
+      </w:r>
+      <w:r>
+        <w:tab/>
+        <w:t>Logging is important to understand the behavior of our application and it is useful in debugging. If an unexpected event happe</w:t>
+      </w:r>
+      <w:bookmarkStart w:id="0" w:name="_GoBack"/>
+      <w:bookmarkEnd w:id="0"/>
+      <w:r>
+        <w:t>n, we can debug our application and we can check where are we during the debug process using logs.</w:t>
+      </w:r>
+    </w:p>
+    <w:p>
+      <w:pPr>
+        <w:spacing w:line="360" w:lineRule="auto"/>
+      </w:pPr>
+    </w:p>
+    <w:p>
+      <w:pPr>
+        <w:numPr>
+          <w:ilvl w:val="0"/>
+          <w:numId w:val="3"/>
+        </w:numPr>
+        <w:spacing w:line="360" w:lineRule="auto"/>
+      </w:pPr>
+      <w:r>
+        <w:t>What are different types of log levels?</w:t>
+      </w:r>
+    </w:p>
+    <w:p>
+      <w:pPr>
+        <w:pStyle w:val="ListParagraph"/>
+        <w:numPr>
+          <w:ilvl w:val="0"/>
+          <w:numId w:val="7"/>
+        </w:numPr>
+        <w:spacing w:line="360" w:lineRule="auto"/>
+      </w:pPr>
+      <w:r>
+        <w:t>Info</w:t>
+      </w:r>
+    </w:p>
+    <w:p>
+      <w:pPr>
+        <w:pStyle w:val="ListParagraph"/>
+        <w:numPr>
+          <w:ilvl w:val="0"/>
+          <w:numId w:val="7"/>
+        </w:numPr>
+        <w:spacing w:line="360" w:lineRule="auto"/>
+      </w:pPr>
+      <w:r>
+        <w:t>Debug</w:t>
+      </w:r>
+    </w:p>
+    <w:p>
+      <w:pPr>
+        <w:pStyle w:val="ListParagraph"/>
+        <w:numPr>
+          <w:ilvl w:val="0"/>
+          <w:numId w:val="7"/>
+        </w:numPr>
+        <w:spacing w:line="360" w:lineRule="auto"/>
+      </w:pPr>
+      <w:r>
+        <w:t xml:space="preserve">Error </w:t>
+      </w:r>
+    </w:p>
+    <w:p>
+      <w:pPr>
+        <w:pStyle w:val="ListParagraph"/>
+        <w:numPr>
+          <w:ilvl w:val="0"/>
+          <w:numId w:val="7"/>
+        </w:numPr>
+        <w:spacing w:line="360" w:lineRule="auto"/>
+      </w:pPr>
+      <w:r>
+        <w:t>Trace</w:t>
+      </w:r>
+    </w:p>
+    <w:p>
+      <w:pPr>
+        <w:pStyle w:val="ListParagraph"/>
+        <w:numPr>
+          <w:ilvl w:val="0"/>
+          <w:numId w:val="7"/>
+        </w:numPr>
+        <w:spacing w:line="360" w:lineRule="auto"/>
+      </w:pPr>
+      <w:r>
+        <w:t>Warn</w:t>
+      </w:r>
+    </w:p>
+    <w:p>
+      <w:pPr>
+        <w:pStyle w:val="ListParagraph"/>
+        <w:numPr>
+          <w:ilvl w:val="0"/>
+          <w:numId w:val="7"/>
+        </w:numPr>
+        <w:spacing w:line="360" w:lineRule="auto"/>
+      </w:pPr>
+      <w:r>
+        <w:t>Error</w:t>
+      </w:r>
+    </w:p>
+    <w:p>
+      <w:pPr>
+        <w:pStyle w:val="ListParagraph"/>
+        <w:spacing w:line="360" w:lineRule="auto"/>
+        <w:ind w:left="2160"/>
+      </w:pPr>
+    </w:p>
+    <w:p>
+      <w:pPr>
+        <w:spacing w:line="360" w:lineRule="auto"/>
+        <w:ind w:left="720"/>
+      </w:pPr>
     </w:p>
     <w:p>
       <w:pPr>
@@ -511,7 +646,7 @@
   <w:abstractNum w:abstractNumId="0" w15:restartNumberingAfterBreak="0">
     <w:nsid w:val="07AE5F42"/>
     <w:multiLevelType w:val="hybridMultilevel"/>
-    <w:tmpl w:val="53929DFA"/>
+    <w:tmpl w:val="944C9A00"/>
     <w:lvl w:ilvl="0" w:tplc="0409000F">
       <w:start w:val="1"/>
       <w:numFmt w:val="decimal"/>
@@ -1133,9 +1268,122 @@
     </w:lvl>
   </w:abstractNum>
   <w:abstractNum w:abstractNumId="6" w15:restartNumberingAfterBreak="0">
+    <w:nsid w:val="53290920"/>
+    <w:multiLevelType w:val="multilevel"/>
+    <w:tmpl w:val="A948AD0A"/>
+    <w:lvl w:ilvl="0">
+      <w:start w:val="1"/>
+      <w:numFmt w:val="decimal"/>
+      <w:lvlText w:val="%1."/>
+      <w:lvlJc w:val="left"/>
+      <w:pPr>
+        <w:ind w:left="720" w:hanging="360"/>
+      </w:pPr>
+      <w:rPr>
+        <w:u w:val="none"/>
+      </w:rPr>
+    </w:lvl>
+    <w:lvl w:ilvl="1">
+      <w:start w:val="1"/>
+      <w:numFmt w:val="lowerLetter"/>
+      <w:lvlText w:val="%2."/>
+      <w:lvlJc w:val="left"/>
+      <w:pPr>
+        <w:ind w:left="1440" w:hanging="360"/>
+      </w:pPr>
+      <w:rPr>
+        <w:u w:val="none"/>
+      </w:rPr>
+    </w:lvl>
+    <w:lvl w:ilvl="2">
+      <w:start w:val="1"/>
+      <w:numFmt w:val="lowerRoman"/>
+      <w:lvlText w:val="%3."/>
+      <w:lvlJc w:val="right"/>
+      <w:pPr>
+        <w:ind w:left="2160" w:hanging="360"/>
+      </w:pPr>
+      <w:rPr>
+        <w:u w:val="none"/>
+      </w:rPr>
+    </w:lvl>
+    <w:lvl w:ilvl="3">
+      <w:start w:val="1"/>
+      <w:numFmt w:val="decimal"/>
+      <w:lvlText w:val="%4."/>
+      <w:lvlJc w:val="left"/>
+      <w:pPr>
+        <w:ind w:left="2880" w:hanging="360"/>
+      </w:pPr>
+      <w:rPr>
+        <w:u w:val="none"/>
+      </w:rPr>
+    </w:lvl>
+    <w:lvl w:ilvl="4">
+      <w:start w:val="1"/>
+      <w:numFmt w:val="lowerLetter"/>
+      <w:lvlText w:val="%5."/>
+      <w:lvlJc w:val="left"/>
+      <w:pPr>
+        <w:ind w:left="3600" w:hanging="360"/>
+      </w:pPr>
+      <w:rPr>
+        <w:u w:val="none"/>
+      </w:rPr>
+    </w:lvl>
+    <w:lvl w:ilvl="5">
+      <w:start w:val="1"/>
+      <w:numFmt w:val="lowerRoman"/>
+      <w:lvlText w:val="%6."/>
+      <w:lvlJc w:val="right"/>
+      <w:pPr>
+        <w:ind w:left="4320" w:hanging="360"/>
+      </w:pPr>
+      <w:rPr>
+        <w:u w:val="none"/>
+      </w:rPr>
+    </w:lvl>
+    <w:lvl w:ilvl="6">
+      <w:start w:val="1"/>
+      <w:numFmt w:val="decimal"/>
+      <w:lvlText w:val="%7."/>
+      <w:lvlJc w:val="left"/>
+      <w:pPr>
+        <w:ind w:left="5040" w:hanging="360"/>
+      </w:pPr>
+      <w:rPr>
+        <w:u w:val="none"/>
+      </w:rPr>
+    </w:lvl>
+    <w:lvl w:ilvl="7">
+      <w:start w:val="1"/>
+      <w:numFmt w:val="lowerLetter"/>
+      <w:lvlText w:val="%8."/>
+      <w:lvlJc w:val="left"/>
+      <w:pPr>
+        <w:ind w:left="5760" w:hanging="360"/>
+      </w:pPr>
+      <w:rPr>
+        <w:u w:val="none"/>
+      </w:rPr>
+    </w:lvl>
+    <w:lvl w:ilvl="8">
+      <w:start w:val="1"/>
+      <w:numFmt w:val="lowerRoman"/>
+      <w:lvlText w:val="%9."/>
+      <w:lvlJc w:val="right"/>
+      <w:pPr>
+        <w:ind w:left="6480" w:hanging="360"/>
+      </w:pPr>
+      <w:rPr>
+        <w:u w:val="none"/>
+      </w:rPr>
+    </w:lvl>
+  </w:abstractNum>
+  <w:abstractNum w:abstractNumId="7" w15:restartNumberingAfterBreak="0">
     <w:nsid w:val="736658DC"/>
     <w:multiLevelType w:val="hybridMultilevel"/>
-    <w:tmpl w:val="4D286A14"/>
+    <w:tmpl w:val="CE32CC1A"/>
     <w:lvl w:ilvl="0" w:tplc="04090001">
       <w:start w:val="1"/>
       <w:numFmt w:val="bullet"/>
@@ -1264,6 +1512,9 @@
     <w:abstractNumId w:val="1"/>
   </w:num>
   <w:num w:numId="7">
+    <w:abstractNumId w:val="7"/>
+  </w:num>
+  <w:num w:numId="8">
     <w:abstractNumId w:val="6"/>
   </w:num>
 </w:numbering>

</xml_diff>